<commit_message>
finish the rust blog
</commit_message>
<xml_diff>
--- a/blogs/Learning Rust.docx
+++ b/blogs/Learning Rust.docx
@@ -48,61 +48,101 @@
     </w:p>
     <w:p>
       <w:r>
-        <w:t xml:space="preserve">Well, I found Rust to be a rather refreshing affair. </w:t>
-      </w:r>
-      <w:r>
-        <w:t>Coming</w:t>
-      </w:r>
-      <w:r>
-        <w:t xml:space="preserve"> from a university background where we learned with languages like C++, </w:t>
-      </w:r>
-      <w:proofErr w:type="spellStart"/>
-      <w:r>
-        <w:t>Haskall</w:t>
-      </w:r>
-      <w:proofErr w:type="spellEnd"/>
-      <w:r>
-        <w:t>, Python and JavaScript. So, Rust’s borrowing</w:t>
+        <w:t>Well, I found Rust to be a rather refreshing affair. Rust’s borrowing</w:t>
       </w:r>
       <w:r>
         <w:t xml:space="preserve"> and </w:t>
       </w:r>
       <w:r>
-        <w:t>explicit pointer management and were not odd for me.</w:t>
-      </w:r>
-      <w:r>
-        <w:t xml:space="preserve"> I found that only two things </w:t>
+        <w:t>explicit pointer management and were not odd for me</w:t>
+      </w:r>
+      <w:r>
+        <w:t xml:space="preserve"> and </w:t>
+      </w:r>
+      <w:r>
+        <w:t xml:space="preserve">I found that only two things </w:t>
       </w:r>
       <w:r>
         <w:t xml:space="preserve">that </w:t>
       </w:r>
       <w:r>
-        <w:t>left my head spinning over the month of development</w:t>
-      </w:r>
-      <w:r>
-        <w:t xml:space="preserve"> was l</w:t>
+        <w:t xml:space="preserve">left my head spinning </w:t>
+      </w:r>
+      <w:r>
+        <w:t>w</w:t>
+      </w:r>
+      <w:r>
+        <w:t>ere</w:t>
+      </w:r>
+      <w:r>
+        <w:t xml:space="preserve"> l</w:t>
       </w:r>
       <w:r>
         <w:t>ifetimes and closures. Those Darn pipes just look so strange, and it took me just way too long to make the connection that they’re just anonymous functions like in any other language.</w:t>
       </w:r>
+      <w:r>
+        <w:t xml:space="preserve"> T</w:t>
+      </w:r>
+      <w:r>
+        <w:t xml:space="preserve">he compiler </w:t>
+      </w:r>
+      <w:r>
+        <w:t>was</w:t>
+      </w:r>
+      <w:r>
+        <w:t xml:space="preserve"> the best part of Rust. It</w:t>
+      </w:r>
+      <w:r>
+        <w:t>s</w:t>
+      </w:r>
+      <w:r>
+        <w:t xml:space="preserve"> </w:t>
+      </w:r>
+      <w:r>
+        <w:t xml:space="preserve">error messages are </w:t>
+      </w:r>
+      <w:r>
+        <w:t>c</w:t>
+      </w:r>
+      <w:r>
+        <w:t>l</w:t>
+      </w:r>
+      <w:r>
+        <w:t>ear</w:t>
+      </w:r>
+      <w:r>
+        <w:t>,</w:t>
+      </w:r>
+      <w:r>
+        <w:t xml:space="preserve"> concise, helpful and holds your hand throughout the whole process. I never had a moment where I felt like I was </w:t>
+      </w:r>
+      <w:r>
+        <w:t>fighting it.</w:t>
+      </w:r>
     </w:p>
     <w:p/>
     <w:p>
       <w:r>
-        <w:t xml:space="preserve">I found the compiler to be the best part of Rust. It’s very clear and concise, helpful and holds your hand throughout the whole process. I never had a moment where I felt like I was </w:t>
-      </w:r>
-      <w:r>
-        <w:t>fighting it.</w:t>
+        <w:t>Overall, I’d say Rust is a great language to learn if you’re looking to build some memory efficient code and if you’re looking to get a start with learning some lower-level concepts.</w:t>
+      </w:r>
+      <w:r>
+        <w:t xml:space="preserve"> Unfortunately, I can’t comment on how the language holds up in an enterprise environment as the game’s scope was just too small. I can see that it’d be awesome but, of course, any language is only as good as its support. I’m sure that there are plenty of crates to help you and/or your company </w:t>
+      </w:r>
+      <w:r>
+        <w:t>build whatever you need.</w:t>
+      </w:r>
+      <w:r>
+        <w:t xml:space="preserve"> </w:t>
+      </w:r>
+      <w:r>
+        <w:t>But</w:t>
+      </w:r>
+      <w:r>
+        <w:t xml:space="preserve"> I’ll leave that to your own investigations.</w:t>
       </w:r>
     </w:p>
     <w:p/>
     <w:p>
-      <w:r>
-        <w:t>Overall, I’d say Rust is a great language to learn if you’re looking to build some memory efficient code and if you’re looking to get a start with learning some lower-level concepts.</w:t>
-      </w:r>
-    </w:p>
-    <w:p/>
-    <w:p>
       <w:pPr>
         <w:pStyle w:val="Heading3"/>
       </w:pPr>
@@ -112,7 +152,13 @@
     </w:p>
     <w:p>
       <w:r>
-        <w:t>Bevy is an entity component and systems engine which means that when you’re writing the game code, you’ll be:</w:t>
+        <w:t>Bevy is an entity component and systems engine</w:t>
+      </w:r>
+      <w:r>
+        <w:t xml:space="preserve"> (ECS)</w:t>
+      </w:r>
+      <w:r>
+        <w:t xml:space="preserve"> which means that when you’re writing the game code, you’ll be:</w:t>
       </w:r>
     </w:p>
     <w:p/>
@@ -143,6 +189,13 @@
         <w:t>Entities.</w:t>
       </w:r>
     </w:p>
+    <w:p/>
+    <w:p>
+      <w:r>
+        <w:t>&lt;Code snippet here&gt;</w:t>
+      </w:r>
+    </w:p>
+    <w:p/>
     <w:p>
       <w:pPr>
         <w:pStyle w:val="ListParagraph"/>
@@ -168,6 +221,13 @@
       </w:r>
     </w:p>
     <w:p>
+      <w:r>
+        <w:lastRenderedPageBreak/>
+        <w:t>&lt;Code snippet here&gt;</w:t>
+      </w:r>
+    </w:p>
+    <w:p/>
+    <w:p>
       <w:pPr>
         <w:pStyle w:val="ListParagraph"/>
         <w:numPr>
@@ -207,47 +267,211 @@
         <w:t>)` which would find all the fish in the world and then move them in the direction that they’re meant to go.</w:t>
       </w:r>
     </w:p>
+    <w:p/>
+    <w:p>
+      <w:r>
+        <w:t>&lt;Code snippet&gt;</w:t>
+      </w:r>
+    </w:p>
+    <w:p/>
+    <w:p>
+      <w:r>
+        <w:t>All this is to say that when you first start</w:t>
+      </w:r>
+      <w:r>
+        <w:t>,</w:t>
+      </w:r>
+      <w:r>
+        <w:t xml:space="preserve"> the </w:t>
+      </w:r>
+      <w:r>
+        <w:t>game engine follows a paradigm</w:t>
+      </w:r>
+      <w:r>
+        <w:t xml:space="preserve"> in </w:t>
+      </w:r>
+      <w:proofErr w:type="gramStart"/>
+      <w:r>
+        <w:t>ECS</w:t>
+      </w:r>
+      <w:proofErr w:type="gramEnd"/>
+      <w:r>
+        <w:t xml:space="preserve"> and that paradigm is absolute. So, if you’ve worked with other engines, this might be a bit of a head spin to start with. As it was for a few of the members who worked on </w:t>
+      </w:r>
+      <w:proofErr w:type="gramStart"/>
+      <w:r>
+        <w:t>gone-fish</w:t>
+      </w:r>
+      <w:proofErr w:type="gramEnd"/>
+      <w:r>
+        <w:t xml:space="preserve"> with me.</w:t>
+      </w:r>
+    </w:p>
+    <w:p/>
+    <w:p>
+      <w:r>
+        <w:t>Overall, as you end up building isolated systems, you end up with many opportunities to work with Rust in small doses. So, you can write simple code, and then immediately see the results of that code. I found it to be great for learning!</w:t>
+      </w:r>
+    </w:p>
+    <w:p/>
+    <w:p>
+      <w:r>
+        <w:t>Here’s an example of one of these small system</w:t>
+      </w:r>
+      <w:r>
+        <w:t>s:</w:t>
+      </w:r>
+    </w:p>
+    <w:p/>
+    <w:p>
+      <w:r>
+        <w:t xml:space="preserve">&lt;Code snippets and </w:t>
+      </w:r>
+      <w:r>
+        <w:t>Images of the games results</w:t>
+      </w:r>
+      <w:r>
+        <w:t>&gt;</w:t>
+      </w:r>
+    </w:p>
+    <w:p/>
+    <w:p>
+      <w:pPr>
+        <w:pStyle w:val="Heading3"/>
+      </w:pPr>
+      <w:r>
+        <w:t>Conclusions</w:t>
+      </w:r>
+    </w:p>
+    <w:p>
+      <w:r>
+        <w:t xml:space="preserve">I found that both Rust and Bevy </w:t>
+      </w:r>
+      <w:r>
+        <w:t>were, when combined</w:t>
+      </w:r>
+      <w:r>
+        <w:t>,</w:t>
+      </w:r>
+      <w:r>
+        <w:t xml:space="preserve"> an excellent first experience with both Rust and Game development. I’d recommend this setup for anyone who’s looking to take their first foray into game development and the Rust programming language.</w:t>
+      </w:r>
+    </w:p>
+    <w:p/>
+    <w:p>
+      <w:r>
+        <w:t xml:space="preserve">I’d recommend </w:t>
+      </w:r>
+      <w:r>
+        <w:t>that if you’re going to give this expedition a try</w:t>
+      </w:r>
+      <w:r>
+        <w:t xml:space="preserve"> here is a list of things that I’d do for the best experience:</w:t>
+      </w:r>
+      <w:r>
+        <w:t xml:space="preserve"> </w:t>
+      </w:r>
+    </w:p>
+    <w:p>
+      <w:pPr>
+        <w:pStyle w:val="ListParagraph"/>
+        <w:numPr>
+          <w:ilvl w:val="0"/>
+          <w:numId w:val="2"/>
+        </w:numPr>
+      </w:pPr>
+      <w:r>
+        <w:t>S</w:t>
+      </w:r>
+      <w:r>
+        <w:t>tart off with the Rust Book. It’s a near perfect document for learning the language and doing it will give you a huge head start to the process of working on the game.</w:t>
+      </w:r>
+    </w:p>
+    <w:p>
+      <w:pPr>
+        <w:pStyle w:val="ListParagraph"/>
+        <w:numPr>
+          <w:ilvl w:val="1"/>
+          <w:numId w:val="2"/>
+        </w:numPr>
+      </w:pPr>
+      <w:r>
+        <w:t xml:space="preserve">I’d complete up to section 3 (3 included) if you want to speed run the learning experience. If you want to be fully </w:t>
+      </w:r>
+      <w:r>
+        <w:t>prepped,</w:t>
+      </w:r>
+      <w:r>
+        <w:t xml:space="preserve"> then I’d go all the way to 6 (6 included).</w:t>
+      </w:r>
+    </w:p>
+    <w:p>
+      <w:pPr>
+        <w:pStyle w:val="ListParagraph"/>
+        <w:numPr>
+          <w:ilvl w:val="0"/>
+          <w:numId w:val="2"/>
+        </w:numPr>
+      </w:pPr>
+      <w:r>
+        <w:t xml:space="preserve">Then move on to the Bevy Book where I’d just follow the guided tour and I’d finish the first part. Ending in the Audio section. </w:t>
+      </w:r>
+    </w:p>
+    <w:p>
+      <w:pPr>
+        <w:pStyle w:val="ListParagraph"/>
+        <w:numPr>
+          <w:ilvl w:val="1"/>
+          <w:numId w:val="2"/>
+        </w:numPr>
+      </w:pPr>
+      <w:r>
+        <w:t xml:space="preserve">There’s also a phenomenal series by </w:t>
+      </w:r>
+      <w:proofErr w:type="spellStart"/>
+      <w:r>
+        <w:t>Jaques</w:t>
+      </w:r>
+      <w:proofErr w:type="spellEnd"/>
+      <w:r>
+        <w:t xml:space="preserve"> on YouTube which will take you through building a full game in Bevy! I found it much better than the book. However, not because the book was bad. I just prefer video where possible. </w:t>
+      </w:r>
+      <w:hyperlink r:id="rId5" w:history="1">
+        <w:r>
+          <w:rPr>
+            <w:rStyle w:val="Hyperlink"/>
+          </w:rPr>
+          <w:t>https://www.youtube.com/watch?v=TQt-v_bFdao</w:t>
+        </w:r>
+      </w:hyperlink>
+      <w:r>
+        <w:t xml:space="preserve"> </w:t>
+      </w:r>
+    </w:p>
+    <w:p>
+      <w:pPr>
+        <w:pStyle w:val="ListParagraph"/>
+        <w:numPr>
+          <w:ilvl w:val="1"/>
+          <w:numId w:val="2"/>
+        </w:numPr>
+      </w:pPr>
+      <w:r>
+        <w:t xml:space="preserve">There’s a caveat to both suggestions though. As Bevy is a new, and constantly in flux game engine. Neither of these is entirely up to date with the version of Bevy that I used to build the game </w:t>
+      </w:r>
+      <w:proofErr w:type="gramStart"/>
+      <w:r>
+        <w:t>gone-fish</w:t>
+      </w:r>
+      <w:proofErr w:type="gramEnd"/>
+      <w:r>
+        <w:t>. The book, at time of writing, was sitting somewhere between v0.9 and v0.11 and the tutorial linked is at v0.10.</w:t>
+      </w:r>
+    </w:p>
     <w:p>
       <w:r>
         <w:lastRenderedPageBreak/>
-        <w:t xml:space="preserve">All this is to say that when you first start the </w:t>
-      </w:r>
-      <w:r>
-        <w:t xml:space="preserve">game engine follows a paradigm and that paradigm is absolute. So, if you’ve worked with other engines, this might be a bit of a head spin to start with. As it was for a few of the members who worked on </w:t>
-      </w:r>
-      <w:proofErr w:type="gramStart"/>
-      <w:r>
-        <w:t>gone-fish</w:t>
-      </w:r>
-      <w:proofErr w:type="gramEnd"/>
-      <w:r>
-        <w:t xml:space="preserve"> with me.</w:t>
-      </w:r>
-    </w:p>
-    <w:p/>
-    <w:p>
-      <w:pPr>
-        <w:pStyle w:val="Heading3"/>
-      </w:pPr>
-      <w:r>
-        <w:t>Conclusions</w:t>
-      </w:r>
-    </w:p>
-    <w:p>
-      <w:r>
-        <w:t xml:space="preserve">I found that both Rust and Bevy </w:t>
-      </w:r>
-      <w:r>
-        <w:t>were, when combined and excellent first experience with both Rust and Game development. I’d recommend this setup for anyone who’s looking to take their first foray into game development and the Rust programming language.</w:t>
-      </w:r>
-    </w:p>
-    <w:p/>
-    <w:p>
-      <w:r>
-        <w:t xml:space="preserve">I’d recommend </w:t>
-      </w:r>
-      <w:r>
-        <w:t>that if you’re going to give this expedition a try, start off with the Rust Book. It’s a near perfect document for learning the language and doing it will give you a huge head start to the process of working on the game. Then, I’d star the Bevy Book</w:t>
+        <w:t>If I were to do this all over again, I’d build my first game on the same versions as these tutorials, either v0.9 or v0.10. That way you don’t need to do any migratory steps while you’re still learning both.</w:t>
       </w:r>
     </w:p>
     <w:sectPr>
@@ -263,6 +487,95 @@
 <file path=word/numbering.xml><?xml version="1.0" encoding="utf-8"?>
 <w:numbering xmlns:wpc="http://schemas.microsoft.com/office/word/2010/wordprocessingCanvas" xmlns:cx="http://schemas.microsoft.com/office/drawing/2014/chartex" xmlns:cx1="http://schemas.microsoft.com/office/drawing/2015/9/8/chartex" xmlns:cx2="http://schemas.microsoft.com/office/drawing/2015/10/21/chartex" xmlns:cx3="http://schemas.microsoft.com/office/drawing/2016/5/9/chartex" xmlns:cx4="http://schemas.microsoft.com/office/drawing/2016/5/10/chartex" xmlns:cx5="http://schemas.microsoft.com/office/drawing/2016/5/11/chartex" xmlns:cx6="http://schemas.microsoft.com/office/drawing/2016/5/12/chartex" xmlns:cx7="http://schemas.microsoft.com/office/drawing/2016/5/13/chartex" xmlns:cx8="http://schemas.microsoft.com/office/drawing/2016/5/14/chartex" xmlns:mc="http://schemas.openxmlformats.org/markup-compatibility/2006" xmlns:aink="http://schemas.microsoft.com/office/drawing/2016/ink" xmlns:am3d="http://schemas.microsoft.com/office/drawing/2017/model3d" xmlns:o="urn:schemas-microsoft-com:office:office" xmlns:oel="http://schemas.microsoft.com/office/2019/extlst" xmlns:r="http://schemas.openxmlformats.org/officeDocument/2006/relationships" xmlns:m="http://schemas.openxmlformats.org/officeDocument/2006/math" xmlns:v="urn:schemas-microsoft-com:vml" xmlns:wp14="http://schemas.microsoft.com/office/word/2010/wordprocessingDrawing" xmlns:wp="http://schemas.openxmlformats.org/drawingml/2006/wordprocessingDrawing" xmlns:w10="urn:schemas-microsoft-com:office:word" xmlns:w="http://schemas.openxmlformats.org/wordprocessingml/2006/main" xmlns:w14="http://schemas.microsoft.com/office/word/2010/wordml" xmlns:w15="http://schemas.microsoft.com/office/word/2012/wordml" xmlns:w16cex="http://schemas.microsoft.com/office/word/2018/wordml/cex" xmlns:w16cid="http://schemas.microsoft.com/office/word/2016/wordml/cid" xmlns:w16="http://schemas.microsoft.com/office/word/2018/wordml" xmlns:w16sdtdh="http://schemas.microsoft.com/office/word/2020/wordml/sdtdatahash" xmlns:w16se="http://schemas.microsoft.com/office/word/2015/wordml/symex" xmlns:wpg="http://schemas.microsoft.com/office/word/2010/wordprocessingGroup" xmlns:wpi="http://schemas.microsoft.com/office/word/2010/wordprocessingInk" xmlns:wne="http://schemas.microsoft.com/office/word/2006/wordml" xmlns:wps="http://schemas.microsoft.com/office/word/2010/wordprocessingShape" mc:Ignorable="w14 w15 w16se w16cid w16 w16cex w16sdtdh wp14">
   <w:abstractNum w:abstractNumId="0" w15:restartNumberingAfterBreak="0">
+    <w:nsid w:val="13322738"/>
+    <w:multiLevelType w:val="hybridMultilevel"/>
+    <w:tmpl w:val="EAC2D422"/>
+    <w:lvl w:ilvl="0" w:tplc="0809000F">
+      <w:start w:val="1"/>
+      <w:numFmt w:val="decimal"/>
+      <w:lvlText w:val="%1."/>
+      <w:lvlJc w:val="left"/>
+      <w:pPr>
+        <w:ind w:left="720" w:hanging="360"/>
+      </w:pPr>
+      <w:rPr>
+        <w:rFonts w:hint="default"/>
+      </w:rPr>
+    </w:lvl>
+    <w:lvl w:ilvl="1" w:tplc="08090019">
+      <w:start w:val="1"/>
+      <w:numFmt w:val="lowerLetter"/>
+      <w:lvlText w:val="%2."/>
+      <w:lvlJc w:val="left"/>
+      <w:pPr>
+        <w:ind w:left="1440" w:hanging="360"/>
+      </w:pPr>
+    </w:lvl>
+    <w:lvl w:ilvl="2" w:tplc="0809001B" w:tentative="1">
+      <w:start w:val="1"/>
+      <w:numFmt w:val="lowerRoman"/>
+      <w:lvlText w:val="%3."/>
+      <w:lvlJc w:val="right"/>
+      <w:pPr>
+        <w:ind w:left="2160" w:hanging="180"/>
+      </w:pPr>
+    </w:lvl>
+    <w:lvl w:ilvl="3" w:tplc="0809000F" w:tentative="1">
+      <w:start w:val="1"/>
+      <w:numFmt w:val="decimal"/>
+      <w:lvlText w:val="%4."/>
+      <w:lvlJc w:val="left"/>
+      <w:pPr>
+        <w:ind w:left="2880" w:hanging="360"/>
+      </w:pPr>
+    </w:lvl>
+    <w:lvl w:ilvl="4" w:tplc="08090019" w:tentative="1">
+      <w:start w:val="1"/>
+      <w:numFmt w:val="lowerLetter"/>
+      <w:lvlText w:val="%5."/>
+      <w:lvlJc w:val="left"/>
+      <w:pPr>
+        <w:ind w:left="3600" w:hanging="360"/>
+      </w:pPr>
+    </w:lvl>
+    <w:lvl w:ilvl="5" w:tplc="0809001B" w:tentative="1">
+      <w:start w:val="1"/>
+      <w:numFmt w:val="lowerRoman"/>
+      <w:lvlText w:val="%6."/>
+      <w:lvlJc w:val="right"/>
+      <w:pPr>
+        <w:ind w:left="4320" w:hanging="180"/>
+      </w:pPr>
+    </w:lvl>
+    <w:lvl w:ilvl="6" w:tplc="0809000F" w:tentative="1">
+      <w:start w:val="1"/>
+      <w:numFmt w:val="decimal"/>
+      <w:lvlText w:val="%7."/>
+      <w:lvlJc w:val="left"/>
+      <w:pPr>
+        <w:ind w:left="5040" w:hanging="360"/>
+      </w:pPr>
+    </w:lvl>
+    <w:lvl w:ilvl="7" w:tplc="08090019" w:tentative="1">
+      <w:start w:val="1"/>
+      <w:numFmt w:val="lowerLetter"/>
+      <w:lvlText w:val="%8."/>
+      <w:lvlJc w:val="left"/>
+      <w:pPr>
+        <w:ind w:left="5760" w:hanging="360"/>
+      </w:pPr>
+    </w:lvl>
+    <w:lvl w:ilvl="8" w:tplc="0809001B" w:tentative="1">
+      <w:start w:val="1"/>
+      <w:numFmt w:val="lowerRoman"/>
+      <w:lvlText w:val="%9."/>
+      <w:lvlJc w:val="right"/>
+      <w:pPr>
+        <w:ind w:left="6480" w:hanging="180"/>
+      </w:pPr>
+    </w:lvl>
+  </w:abstractNum>
+  <w:abstractNum w:abstractNumId="1" w15:restartNumberingAfterBreak="0">
     <w:nsid w:val="19910A13"/>
     <w:multiLevelType w:val="hybridMultilevel"/>
     <w:tmpl w:val="6A1C3AC8"/>
@@ -352,6 +665,9 @@
     </w:lvl>
   </w:abstractNum>
   <w:num w:numId="1" w16cid:durableId="1076319428">
+    <w:abstractNumId w:val="1"/>
+  </w:num>
+  <w:num w:numId="2" w16cid:durableId="1171485659">
     <w:abstractNumId w:val="0"/>
   </w:num>
 </w:numbering>
@@ -753,6 +1069,7 @@
   <w:style w:type="paragraph" w:default="1" w:styleId="Normal">
     <w:name w:val="Normal"/>
     <w:qFormat/>
+    <w:rsid w:val="00145A26"/>
   </w:style>
   <w:style w:type="paragraph" w:styleId="Heading2">
     <w:name w:val="heading 2"/>
@@ -893,6 +1210,29 @@
       <w:ind w:left="720"/>
       <w:contextualSpacing/>
     </w:pPr>
+  </w:style>
+  <w:style w:type="character" w:styleId="Hyperlink">
+    <w:name w:val="Hyperlink"/>
+    <w:basedOn w:val="DefaultParagraphFont"/>
+    <w:uiPriority w:val="99"/>
+    <w:unhideWhenUsed/>
+    <w:rsid w:val="0001542A"/>
+    <w:rPr>
+      <w:color w:val="0563C1" w:themeColor="hyperlink"/>
+      <w:u w:val="single"/>
+    </w:rPr>
+  </w:style>
+  <w:style w:type="character" w:styleId="UnresolvedMention">
+    <w:name w:val="Unresolved Mention"/>
+    <w:basedOn w:val="DefaultParagraphFont"/>
+    <w:uiPriority w:val="99"/>
+    <w:semiHidden/>
+    <w:unhideWhenUsed/>
+    <w:rsid w:val="0001542A"/>
+    <w:rPr>
+      <w:color w:val="605E5C"/>
+      <w:shd w:val="clear" w:color="auto" w:fill="E1DFDD"/>
+    </w:rPr>
   </w:style>
 </w:styles>
 </file>

</xml_diff>